<commit_message>
Exercicio 14 da lista 9 e Exercicio 17 da lista 10
</commit_message>
<xml_diff>
--- a/Algoritimo/Sprint2_Algoritimo/Exercicios_para_praticar/Ex_lista_09/LISTA 09 - IF com operador E.docx
+++ b/Algoritimo/Sprint2_Algoritimo/Exercicios_para_praticar/Ex_lista_09/LISTA 09 - IF com operador E.docx
@@ -103,117 +103,63 @@
           <w:sz w:val="24"/>
           <w:szCs w:val="24"/>
         </w:rPr>
-        <w:t xml:space="preserve">c) Caso a temperatura seja entre 21 e 24, exibir um </w:t>
-      </w:r>
-      <w:proofErr w:type="spellStart"/>
-      <w:r>
-        <w:rPr>
-          <w:rFonts w:asciiTheme="majorHAnsi" w:hAnsiTheme="majorHAnsi" w:cstheme="majorHAnsi"/>
-          <w:sz w:val="24"/>
-          <w:szCs w:val="24"/>
-        </w:rPr>
-        <w:t>alert</w:t>
-      </w:r>
-      <w:proofErr w:type="spellEnd"/>
-      <w:r>
-        <w:rPr>
-          <w:rFonts w:asciiTheme="majorHAnsi" w:hAnsiTheme="majorHAnsi" w:cstheme="majorHAnsi"/>
-          <w:sz w:val="24"/>
-          <w:szCs w:val="24"/>
-        </w:rPr>
-        <w:t xml:space="preserve"> com a frase "Temperatura confortável :)"</w:t>
-      </w:r>
-    </w:p>
-    <w:p>
-      <w:pPr>
-        <w:spacing w:after="120"/>
-        <w:rPr>
-          <w:rFonts w:asciiTheme="majorHAnsi" w:hAnsiTheme="majorHAnsi" w:cstheme="majorHAnsi"/>
-          <w:sz w:val="24"/>
-          <w:szCs w:val="24"/>
-        </w:rPr>
-      </w:pPr>
-      <w:r>
-        <w:rPr>
-          <w:rFonts w:asciiTheme="majorHAnsi" w:hAnsiTheme="majorHAnsi" w:cstheme="majorHAnsi"/>
-          <w:sz w:val="24"/>
-          <w:szCs w:val="24"/>
-        </w:rPr>
-        <w:t xml:space="preserve">d) Caso a temperatura não estiver no intervalo definido em c), exibir um </w:t>
-      </w:r>
-      <w:proofErr w:type="spellStart"/>
-      <w:r>
-        <w:rPr>
-          <w:rFonts w:asciiTheme="majorHAnsi" w:hAnsiTheme="majorHAnsi" w:cstheme="majorHAnsi"/>
-          <w:sz w:val="24"/>
-          <w:szCs w:val="24"/>
-        </w:rPr>
-        <w:t>alert</w:t>
-      </w:r>
-      <w:proofErr w:type="spellEnd"/>
-      <w:r>
-        <w:rPr>
-          <w:rFonts w:asciiTheme="majorHAnsi" w:hAnsiTheme="majorHAnsi" w:cstheme="majorHAnsi"/>
-          <w:sz w:val="24"/>
-          <w:szCs w:val="24"/>
-        </w:rPr>
-        <w:t xml:space="preserve"> com a frase "Temperatura DESCONFORTÁVEL :("</w:t>
-      </w:r>
-    </w:p>
-    <w:p>
-      <w:pPr>
-        <w:spacing w:after="120"/>
-        <w:rPr>
-          <w:rFonts w:asciiTheme="majorHAnsi" w:hAnsiTheme="majorHAnsi" w:cstheme="majorHAnsi"/>
-          <w:sz w:val="24"/>
-          <w:szCs w:val="24"/>
-        </w:rPr>
-      </w:pPr>
-    </w:p>
-    <w:p>
-      <w:pPr>
-        <w:spacing w:after="120"/>
-        <w:rPr>
-          <w:rFonts w:asciiTheme="majorHAnsi" w:hAnsiTheme="majorHAnsi" w:cstheme="majorHAnsi"/>
-          <w:sz w:val="24"/>
-          <w:szCs w:val="24"/>
-        </w:rPr>
-      </w:pPr>
-    </w:p>
-    <w:p>
-      <w:pPr>
-        <w:spacing w:after="120"/>
-        <w:rPr>
-          <w:rFonts w:asciiTheme="majorHAnsi" w:hAnsiTheme="majorHAnsi" w:cstheme="majorHAnsi"/>
-          <w:sz w:val="24"/>
-          <w:szCs w:val="24"/>
-        </w:rPr>
-      </w:pPr>
-      <w:r>
-        <w:rPr>
-          <w:rFonts w:asciiTheme="majorHAnsi" w:hAnsiTheme="majorHAnsi" w:cstheme="majorHAnsi"/>
-          <w:sz w:val="24"/>
-          <w:szCs w:val="24"/>
-        </w:rPr>
-        <w:t xml:space="preserve">2. Crie um programa </w:t>
-      </w:r>
-      <w:proofErr w:type="spellStart"/>
-      <w:r>
-        <w:rPr>
-          <w:rFonts w:asciiTheme="majorHAnsi" w:hAnsiTheme="majorHAnsi" w:cstheme="majorHAnsi"/>
-          <w:sz w:val="24"/>
-          <w:szCs w:val="24"/>
-        </w:rPr>
-        <w:t>o qual</w:t>
-      </w:r>
-      <w:proofErr w:type="spellEnd"/>
-      <w:r>
-        <w:rPr>
-          <w:rFonts w:asciiTheme="majorHAnsi" w:hAnsiTheme="majorHAnsi" w:cstheme="majorHAnsi"/>
-          <w:sz w:val="24"/>
-          <w:szCs w:val="24"/>
-        </w:rPr>
-        <w:t xml:space="preserve"> avaliará se uma pessoa tem direito à ajuda do governo na crise do Covid19:</w:t>
+        <w:t>c) Caso a temperatura seja entre 21 e 24, exibir um alert com a frase "Temperatura confortável :)"</w:t>
+      </w:r>
+    </w:p>
+    <w:p>
+      <w:pPr>
+        <w:spacing w:after="120"/>
+        <w:rPr>
+          <w:rFonts w:asciiTheme="majorHAnsi" w:hAnsiTheme="majorHAnsi" w:cstheme="majorHAnsi"/>
+          <w:sz w:val="24"/>
+          <w:szCs w:val="24"/>
+        </w:rPr>
+      </w:pPr>
+      <w:r>
+        <w:rPr>
+          <w:rFonts w:asciiTheme="majorHAnsi" w:hAnsiTheme="majorHAnsi" w:cstheme="majorHAnsi"/>
+          <w:sz w:val="24"/>
+          <w:szCs w:val="24"/>
+        </w:rPr>
+        <w:t>d) Caso a temperatura não estiver no intervalo definido em c), exibir um alert com a frase "Temperatura DESCONFORTÁVEL :("</w:t>
+      </w:r>
+    </w:p>
+    <w:p>
+      <w:pPr>
+        <w:spacing w:after="120"/>
+        <w:rPr>
+          <w:rFonts w:asciiTheme="majorHAnsi" w:hAnsiTheme="majorHAnsi" w:cstheme="majorHAnsi"/>
+          <w:sz w:val="24"/>
+          <w:szCs w:val="24"/>
+        </w:rPr>
+      </w:pPr>
+    </w:p>
+    <w:p>
+      <w:pPr>
+        <w:spacing w:after="120"/>
+        <w:rPr>
+          <w:rFonts w:asciiTheme="majorHAnsi" w:hAnsiTheme="majorHAnsi" w:cstheme="majorHAnsi"/>
+          <w:sz w:val="24"/>
+          <w:szCs w:val="24"/>
+        </w:rPr>
+      </w:pPr>
+    </w:p>
+    <w:p>
+      <w:pPr>
+        <w:spacing w:after="120"/>
+        <w:rPr>
+          <w:rFonts w:asciiTheme="majorHAnsi" w:hAnsiTheme="majorHAnsi" w:cstheme="majorHAnsi"/>
+          <w:sz w:val="24"/>
+          <w:szCs w:val="24"/>
+        </w:rPr>
+      </w:pPr>
+      <w:r>
+        <w:rPr>
+          <w:rFonts w:asciiTheme="majorHAnsi" w:hAnsiTheme="majorHAnsi" w:cstheme="majorHAnsi"/>
+          <w:sz w:val="24"/>
+          <w:szCs w:val="24"/>
+        </w:rPr>
+        <w:t>2. Crie um programa o qual avaliará se uma pessoa tem direito à ajuda do governo na crise do Covid19:</w:t>
       </w:r>
     </w:p>
     <w:p>
@@ -267,25 +213,7 @@
           <w:sz w:val="24"/>
           <w:szCs w:val="24"/>
         </w:rPr>
-        <w:t xml:space="preserve">c) Ao clicar em "Verificar ajuda", exibe um </w:t>
-      </w:r>
-      <w:proofErr w:type="spellStart"/>
-      <w:r>
-        <w:rPr>
-          <w:rFonts w:asciiTheme="majorHAnsi" w:hAnsiTheme="majorHAnsi" w:cstheme="majorHAnsi"/>
-          <w:sz w:val="24"/>
-          <w:szCs w:val="24"/>
-        </w:rPr>
-        <w:t>alert</w:t>
-      </w:r>
-      <w:proofErr w:type="spellEnd"/>
-      <w:r>
-        <w:rPr>
-          <w:rFonts w:asciiTheme="majorHAnsi" w:hAnsiTheme="majorHAnsi" w:cstheme="majorHAnsi"/>
-          <w:sz w:val="24"/>
-          <w:szCs w:val="24"/>
-        </w:rPr>
-        <w:t xml:space="preserve"> com uma dessas mensagens</w:t>
+        <w:t>c) Ao clicar em "Verificar ajuda", exibe um alert com uma dessas mensagens</w:t>
       </w:r>
     </w:p>
     <w:p>
@@ -422,61 +350,25 @@
           <w:sz w:val="24"/>
           <w:szCs w:val="24"/>
         </w:rPr>
-        <w:t xml:space="preserve">c) Caso a nota for entre 0 e 10, exibir um </w:t>
-      </w:r>
-      <w:proofErr w:type="spellStart"/>
-      <w:r>
-        <w:rPr>
-          <w:rFonts w:asciiTheme="majorHAnsi" w:hAnsiTheme="majorHAnsi" w:cstheme="majorHAnsi"/>
-          <w:sz w:val="24"/>
-          <w:szCs w:val="24"/>
-        </w:rPr>
-        <w:t>alert</w:t>
-      </w:r>
-      <w:proofErr w:type="spellEnd"/>
-      <w:r>
-        <w:rPr>
-          <w:rFonts w:asciiTheme="majorHAnsi" w:hAnsiTheme="majorHAnsi" w:cstheme="majorHAnsi"/>
-          <w:sz w:val="24"/>
-          <w:szCs w:val="24"/>
-        </w:rPr>
-        <w:t xml:space="preserve"> com a frase "Nota válida!"</w:t>
-      </w:r>
-    </w:p>
-    <w:p>
-      <w:pPr>
-        <w:spacing w:after="120"/>
-        <w:rPr>
-          <w:rFonts w:asciiTheme="majorHAnsi" w:hAnsiTheme="majorHAnsi" w:cstheme="majorHAnsi"/>
-          <w:sz w:val="24"/>
-          <w:szCs w:val="24"/>
-        </w:rPr>
-      </w:pPr>
-      <w:r>
-        <w:rPr>
-          <w:rFonts w:asciiTheme="majorHAnsi" w:hAnsiTheme="majorHAnsi" w:cstheme="majorHAnsi"/>
-          <w:sz w:val="24"/>
-          <w:szCs w:val="24"/>
-        </w:rPr>
-        <w:t xml:space="preserve">d) Caso a nota não estiver no intervalo definido em c), exibir um </w:t>
-      </w:r>
-      <w:proofErr w:type="spellStart"/>
-      <w:r>
-        <w:rPr>
-          <w:rFonts w:asciiTheme="majorHAnsi" w:hAnsiTheme="majorHAnsi" w:cstheme="majorHAnsi"/>
-          <w:sz w:val="24"/>
-          <w:szCs w:val="24"/>
-        </w:rPr>
-        <w:t>alert</w:t>
-      </w:r>
-      <w:proofErr w:type="spellEnd"/>
-      <w:r>
-        <w:rPr>
-          <w:rFonts w:asciiTheme="majorHAnsi" w:hAnsiTheme="majorHAnsi" w:cstheme="majorHAnsi"/>
-          <w:sz w:val="24"/>
-          <w:szCs w:val="24"/>
-        </w:rPr>
-        <w:t xml:space="preserve"> com a frase "Onde já se viu nota menor que 0 e maior que 10?!"</w:t>
+        <w:t>c) Caso a nota for entre 0 e 10, exibir um alert com a frase "Nota válida!"</w:t>
+      </w:r>
+    </w:p>
+    <w:p>
+      <w:pPr>
+        <w:spacing w:after="120"/>
+        <w:rPr>
+          <w:rFonts w:asciiTheme="majorHAnsi" w:hAnsiTheme="majorHAnsi" w:cstheme="majorHAnsi"/>
+          <w:sz w:val="24"/>
+          <w:szCs w:val="24"/>
+        </w:rPr>
+      </w:pPr>
+      <w:r>
+        <w:rPr>
+          <w:rFonts w:asciiTheme="majorHAnsi" w:hAnsiTheme="majorHAnsi" w:cstheme="majorHAnsi"/>
+          <w:sz w:val="24"/>
+          <w:szCs w:val="24"/>
+        </w:rPr>
+        <w:t>d) Caso a nota não estiver no intervalo definido em c), exibir um alert com a frase "Onde já se viu nota menor que 0 e maior que 10?!"</w:t>
       </w:r>
     </w:p>
     <w:p>
@@ -692,25 +584,7 @@
           <w:sz w:val="24"/>
           <w:szCs w:val="24"/>
         </w:rPr>
-        <w:t xml:space="preserve">d) Ao clicar no botão "Sou vegano", aparece um </w:t>
-      </w:r>
-      <w:proofErr w:type="spellStart"/>
-      <w:r>
-        <w:rPr>
-          <w:rFonts w:asciiTheme="majorHAnsi" w:hAnsiTheme="majorHAnsi" w:cstheme="majorHAnsi"/>
-          <w:sz w:val="24"/>
-          <w:szCs w:val="24"/>
-        </w:rPr>
-        <w:t>alert</w:t>
-      </w:r>
-      <w:proofErr w:type="spellEnd"/>
-      <w:r>
-        <w:rPr>
-          <w:rFonts w:asciiTheme="majorHAnsi" w:hAnsiTheme="majorHAnsi" w:cstheme="majorHAnsi"/>
-          <w:sz w:val="24"/>
-          <w:szCs w:val="24"/>
-        </w:rPr>
-        <w:t xml:space="preserve"> com uma dessas frases:</w:t>
+        <w:t>d) Ao clicar no botão "Sou vegano", aparece um alert com uma dessas frases:</w:t>
       </w:r>
       <w:r>
         <w:rPr>
@@ -928,97 +802,43 @@
           <w:sz w:val="24"/>
           <w:szCs w:val="24"/>
         </w:rPr>
-        <w:t xml:space="preserve">c) Caso a nota for menor que 6, exibir um </w:t>
-      </w:r>
-      <w:proofErr w:type="spellStart"/>
-      <w:r>
-        <w:rPr>
-          <w:rFonts w:asciiTheme="majorHAnsi" w:hAnsiTheme="majorHAnsi" w:cstheme="majorHAnsi"/>
-          <w:sz w:val="24"/>
-          <w:szCs w:val="24"/>
-        </w:rPr>
-        <w:t>alert</w:t>
-      </w:r>
-      <w:proofErr w:type="spellEnd"/>
-      <w:r>
-        <w:rPr>
-          <w:rFonts w:asciiTheme="majorHAnsi" w:hAnsiTheme="majorHAnsi" w:cstheme="majorHAnsi"/>
-          <w:sz w:val="24"/>
-          <w:szCs w:val="24"/>
-        </w:rPr>
-        <w:t xml:space="preserve"> com a frase "Aluno não aprovado"</w:t>
-      </w:r>
-    </w:p>
-    <w:p>
-      <w:pPr>
-        <w:spacing w:after="120"/>
-        <w:rPr>
-          <w:rFonts w:asciiTheme="majorHAnsi" w:hAnsiTheme="majorHAnsi" w:cstheme="majorHAnsi"/>
-          <w:sz w:val="24"/>
-          <w:szCs w:val="24"/>
-        </w:rPr>
-      </w:pPr>
-      <w:r>
-        <w:rPr>
-          <w:rFonts w:asciiTheme="majorHAnsi" w:hAnsiTheme="majorHAnsi" w:cstheme="majorHAnsi"/>
-          <w:sz w:val="24"/>
-          <w:szCs w:val="24"/>
-        </w:rPr>
-        <w:t xml:space="preserve">d) Caso a nota seja entre 8,5 e 10, exibir um </w:t>
-      </w:r>
-      <w:proofErr w:type="spellStart"/>
-      <w:r>
-        <w:rPr>
-          <w:rFonts w:asciiTheme="majorHAnsi" w:hAnsiTheme="majorHAnsi" w:cstheme="majorHAnsi"/>
-          <w:sz w:val="24"/>
-          <w:szCs w:val="24"/>
-        </w:rPr>
-        <w:t>alert</w:t>
-      </w:r>
-      <w:proofErr w:type="spellEnd"/>
-      <w:r>
-        <w:rPr>
-          <w:rFonts w:asciiTheme="majorHAnsi" w:hAnsiTheme="majorHAnsi" w:cstheme="majorHAnsi"/>
-          <w:sz w:val="24"/>
-          <w:szCs w:val="24"/>
-        </w:rPr>
-        <w:t xml:space="preserve"> com a frase "Aluno Exemplar!"</w:t>
-      </w:r>
-    </w:p>
-    <w:p>
-      <w:pPr>
-        <w:spacing w:after="120"/>
-        <w:rPr>
-          <w:rFonts w:asciiTheme="majorHAnsi" w:hAnsiTheme="majorHAnsi" w:cstheme="majorHAnsi"/>
-          <w:sz w:val="24"/>
-          <w:szCs w:val="24"/>
-        </w:rPr>
-      </w:pPr>
-      <w:r>
-        <w:rPr>
-          <w:rFonts w:asciiTheme="majorHAnsi" w:hAnsiTheme="majorHAnsi" w:cstheme="majorHAnsi"/>
-          <w:sz w:val="24"/>
-          <w:szCs w:val="24"/>
-        </w:rPr>
-        <w:t xml:space="preserve">e) Caso a nota for entre 6 e menor que 8,5, exibir um </w:t>
-      </w:r>
-      <w:proofErr w:type="spellStart"/>
-      <w:r>
-        <w:rPr>
-          <w:rFonts w:asciiTheme="majorHAnsi" w:hAnsiTheme="majorHAnsi" w:cstheme="majorHAnsi"/>
-          <w:sz w:val="24"/>
-          <w:szCs w:val="24"/>
-        </w:rPr>
-        <w:t>alert</w:t>
-      </w:r>
-      <w:proofErr w:type="spellEnd"/>
-      <w:r>
-        <w:rPr>
-          <w:rFonts w:asciiTheme="majorHAnsi" w:hAnsiTheme="majorHAnsi" w:cstheme="majorHAnsi"/>
-          <w:sz w:val="24"/>
-          <w:szCs w:val="24"/>
-        </w:rPr>
-        <w:t xml:space="preserve"> com a frase "Aluno comum e aprovado"</w:t>
+        <w:t>c) Caso a nota for menor que 6, exibir um alert com a frase "Aluno não aprovado"</w:t>
+      </w:r>
+    </w:p>
+    <w:p>
+      <w:pPr>
+        <w:spacing w:after="120"/>
+        <w:rPr>
+          <w:rFonts w:asciiTheme="majorHAnsi" w:hAnsiTheme="majorHAnsi" w:cstheme="majorHAnsi"/>
+          <w:sz w:val="24"/>
+          <w:szCs w:val="24"/>
+        </w:rPr>
+      </w:pPr>
+      <w:r>
+        <w:rPr>
+          <w:rFonts w:asciiTheme="majorHAnsi" w:hAnsiTheme="majorHAnsi" w:cstheme="majorHAnsi"/>
+          <w:sz w:val="24"/>
+          <w:szCs w:val="24"/>
+        </w:rPr>
+        <w:t>d) Caso a nota seja entre 8,5 e 10, exibir um alert com a frase "Aluno Exemplar!"</w:t>
+      </w:r>
+    </w:p>
+    <w:p>
+      <w:pPr>
+        <w:spacing w:after="120"/>
+        <w:rPr>
+          <w:rFonts w:asciiTheme="majorHAnsi" w:hAnsiTheme="majorHAnsi" w:cstheme="majorHAnsi"/>
+          <w:sz w:val="24"/>
+          <w:szCs w:val="24"/>
+        </w:rPr>
+      </w:pPr>
+      <w:r>
+        <w:rPr>
+          <w:rFonts w:asciiTheme="majorHAnsi" w:hAnsiTheme="majorHAnsi" w:cstheme="majorHAnsi"/>
+          <w:sz w:val="24"/>
+          <w:szCs w:val="24"/>
+        </w:rPr>
+        <w:t>e) Caso a nota for entre 6 e menor que 8,5, exibir um alert com a frase "Aluno comum e aprovado"</w:t>
       </w:r>
     </w:p>
     <w:p>
@@ -1137,43 +957,7 @@
           <w:sz w:val="24"/>
           <w:szCs w:val="24"/>
         </w:rPr>
-        <w:t xml:space="preserve">d) Caso a nota for a partir de 6 e a frequência for a partir de 75, exibir um </w:t>
-      </w:r>
-      <w:proofErr w:type="spellStart"/>
-      <w:r>
-        <w:rPr>
-          <w:rFonts w:asciiTheme="majorHAnsi" w:hAnsiTheme="majorHAnsi" w:cstheme="majorHAnsi"/>
-          <w:sz w:val="24"/>
-          <w:szCs w:val="24"/>
-        </w:rPr>
-        <w:t>alert</w:t>
-      </w:r>
-      <w:proofErr w:type="spellEnd"/>
-      <w:r>
-        <w:rPr>
-          <w:rFonts w:asciiTheme="majorHAnsi" w:hAnsiTheme="majorHAnsi" w:cstheme="majorHAnsi"/>
-          <w:sz w:val="24"/>
-          <w:szCs w:val="24"/>
-        </w:rPr>
-        <w:t xml:space="preserve"> com a frase "Parabéns! Aprovado!", caso contrário, exibir um </w:t>
-      </w:r>
-      <w:proofErr w:type="spellStart"/>
-      <w:r>
-        <w:rPr>
-          <w:rFonts w:asciiTheme="majorHAnsi" w:hAnsiTheme="majorHAnsi" w:cstheme="majorHAnsi"/>
-          <w:sz w:val="24"/>
-          <w:szCs w:val="24"/>
-        </w:rPr>
-        <w:t>alert</w:t>
-      </w:r>
-      <w:proofErr w:type="spellEnd"/>
-      <w:r>
-        <w:rPr>
-          <w:rFonts w:asciiTheme="majorHAnsi" w:hAnsiTheme="majorHAnsi" w:cstheme="majorHAnsi"/>
-          <w:sz w:val="24"/>
-          <w:szCs w:val="24"/>
-        </w:rPr>
-        <w:t xml:space="preserve"> com "Infelizmente, não foi desta vez"</w:t>
+        <w:t>d) Caso a nota for a partir de 6 e a frequência for a partir de 75, exibir um alert com a frase "Parabéns! Aprovado!", caso contrário, exibir um alert com "Infelizmente, não foi desta vez"</w:t>
       </w:r>
     </w:p>
     <w:p>
@@ -1219,25 +1003,7 @@
           <w:sz w:val="24"/>
           <w:szCs w:val="24"/>
         </w:rPr>
-        <w:t xml:space="preserve">. Crie um programa </w:t>
-      </w:r>
-      <w:proofErr w:type="spellStart"/>
-      <w:r>
-        <w:rPr>
-          <w:rFonts w:asciiTheme="majorHAnsi" w:hAnsiTheme="majorHAnsi" w:cstheme="majorHAnsi"/>
-          <w:sz w:val="24"/>
-          <w:szCs w:val="24"/>
-        </w:rPr>
-        <w:t>o qual</w:t>
-      </w:r>
-      <w:proofErr w:type="spellEnd"/>
-      <w:r>
-        <w:rPr>
-          <w:rFonts w:asciiTheme="majorHAnsi" w:hAnsiTheme="majorHAnsi" w:cstheme="majorHAnsi"/>
-          <w:sz w:val="24"/>
-          <w:szCs w:val="24"/>
-        </w:rPr>
-        <w:t xml:space="preserve"> simula um pequeno sistema de login assim:</w:t>
+        <w:t>. Crie um programa o qual simula um pequeno sistema de login assim:</w:t>
       </w:r>
     </w:p>
     <w:p>
@@ -1273,43 +1039,7 @@
           <w:sz w:val="24"/>
           <w:szCs w:val="24"/>
         </w:rPr>
-        <w:t xml:space="preserve">b) Pergunte a senha do usuário (curiosidade: se o </w:t>
-      </w:r>
-      <w:proofErr w:type="spellStart"/>
-      <w:r>
-        <w:rPr>
-          <w:rFonts w:asciiTheme="majorHAnsi" w:hAnsiTheme="majorHAnsi" w:cstheme="majorHAnsi"/>
-          <w:sz w:val="24"/>
-          <w:szCs w:val="24"/>
-        </w:rPr>
-        <w:t>type</w:t>
-      </w:r>
-      <w:proofErr w:type="spellEnd"/>
-      <w:r>
-        <w:rPr>
-          <w:rFonts w:asciiTheme="majorHAnsi" w:hAnsiTheme="majorHAnsi" w:cstheme="majorHAnsi"/>
-          <w:sz w:val="24"/>
-          <w:szCs w:val="24"/>
-        </w:rPr>
-        <w:t xml:space="preserve"> do input for "</w:t>
-      </w:r>
-      <w:proofErr w:type="spellStart"/>
-      <w:r>
-        <w:rPr>
-          <w:rFonts w:asciiTheme="majorHAnsi" w:hAnsiTheme="majorHAnsi" w:cstheme="majorHAnsi"/>
-          <w:sz w:val="24"/>
-          <w:szCs w:val="24"/>
-        </w:rPr>
-        <w:t>password</w:t>
-      </w:r>
-      <w:proofErr w:type="spellEnd"/>
-      <w:r>
-        <w:rPr>
-          <w:rFonts w:asciiTheme="majorHAnsi" w:hAnsiTheme="majorHAnsi" w:cstheme="majorHAnsi"/>
-          <w:sz w:val="24"/>
-          <w:szCs w:val="24"/>
-        </w:rPr>
-        <w:t>", você não vê na tela o valor digitado)</w:t>
+        <w:t>b) Pergunte a senha do usuário (curiosidade: se o type do input for "password", você não vê na tela o valor digitado)</w:t>
       </w:r>
     </w:p>
     <w:p>
@@ -1347,7 +1077,6 @@
         </w:rPr>
         <w:t>d) Caso o login for "</w:t>
       </w:r>
-      <w:proofErr w:type="spellStart"/>
       <w:r>
         <w:rPr>
           <w:rFonts w:asciiTheme="majorHAnsi" w:hAnsiTheme="majorHAnsi" w:cstheme="majorHAnsi"/>
@@ -1356,50 +1085,13 @@
         </w:rPr>
         <w:t>SPTech</w:t>
       </w:r>
-      <w:proofErr w:type="spellEnd"/>
-      <w:r>
-        <w:rPr>
-          <w:rFonts w:asciiTheme="majorHAnsi" w:hAnsiTheme="majorHAnsi" w:cstheme="majorHAnsi"/>
-          <w:sz w:val="24"/>
-          <w:szCs w:val="24"/>
-        </w:rPr>
-        <w:t xml:space="preserve">" e a senha for "digital", exibir um </w:t>
-      </w:r>
-      <w:proofErr w:type="spellStart"/>
-      <w:r>
-        <w:rPr>
-          <w:rFonts w:asciiTheme="majorHAnsi" w:hAnsiTheme="majorHAnsi" w:cstheme="majorHAnsi"/>
-          <w:sz w:val="24"/>
-          <w:szCs w:val="24"/>
-        </w:rPr>
-        <w:t>alert</w:t>
-      </w:r>
-      <w:proofErr w:type="spellEnd"/>
-      <w:r>
-        <w:rPr>
-          <w:rFonts w:asciiTheme="majorHAnsi" w:hAnsiTheme="majorHAnsi" w:cstheme="majorHAnsi"/>
-          <w:sz w:val="24"/>
-          <w:szCs w:val="24"/>
-        </w:rPr>
-        <w:t xml:space="preserve"> com a frase "Usuário autenticado com sucesso", caso contrário, exibir um </w:t>
-      </w:r>
-      <w:proofErr w:type="spellStart"/>
-      <w:r>
-        <w:rPr>
-          <w:rFonts w:asciiTheme="majorHAnsi" w:hAnsiTheme="majorHAnsi" w:cstheme="majorHAnsi"/>
-          <w:sz w:val="24"/>
-          <w:szCs w:val="24"/>
-        </w:rPr>
-        <w:t>alert</w:t>
-      </w:r>
-      <w:proofErr w:type="spellEnd"/>
-      <w:r>
-        <w:rPr>
-          <w:rFonts w:asciiTheme="majorHAnsi" w:hAnsiTheme="majorHAnsi" w:cstheme="majorHAnsi"/>
-          <w:sz w:val="24"/>
-          <w:szCs w:val="24"/>
-        </w:rPr>
-        <w:t xml:space="preserve"> com "Falha na autenticação"</w:t>
+      <w:r>
+        <w:rPr>
+          <w:rFonts w:asciiTheme="majorHAnsi" w:hAnsiTheme="majorHAnsi" w:cstheme="majorHAnsi"/>
+          <w:sz w:val="24"/>
+          <w:szCs w:val="24"/>
+        </w:rPr>
+        <w:t>" e a senha for "digital", exibir um alert com a frase "Usuário autenticado com sucesso", caso contrário, exibir um alert com "Falha na autenticação"</w:t>
       </w:r>
     </w:p>
     <w:p>
@@ -1445,25 +1137,7 @@
           <w:sz w:val="24"/>
           <w:szCs w:val="24"/>
         </w:rPr>
-        <w:t xml:space="preserve">. Crie um programa </w:t>
-      </w:r>
-      <w:proofErr w:type="spellStart"/>
-      <w:r>
-        <w:rPr>
-          <w:rFonts w:asciiTheme="majorHAnsi" w:hAnsiTheme="majorHAnsi" w:cstheme="majorHAnsi"/>
-          <w:sz w:val="24"/>
-          <w:szCs w:val="24"/>
-        </w:rPr>
-        <w:t>o qual</w:t>
-      </w:r>
-      <w:proofErr w:type="spellEnd"/>
-      <w:r>
-        <w:rPr>
-          <w:rFonts w:asciiTheme="majorHAnsi" w:hAnsiTheme="majorHAnsi" w:cstheme="majorHAnsi"/>
-          <w:sz w:val="24"/>
-          <w:szCs w:val="24"/>
-        </w:rPr>
-        <w:t xml:space="preserve"> simula um pequeno sistema de login assim:</w:t>
+        <w:t>. Crie um programa o qual simula um pequeno sistema de login assim:</w:t>
       </w:r>
     </w:p>
     <w:p>
@@ -1499,43 +1173,7 @@
           <w:sz w:val="24"/>
           <w:szCs w:val="24"/>
         </w:rPr>
-        <w:t xml:space="preserve">b) Pergunte a senha do usuário (curiosidade: se o </w:t>
-      </w:r>
-      <w:proofErr w:type="spellStart"/>
-      <w:r>
-        <w:rPr>
-          <w:rFonts w:asciiTheme="majorHAnsi" w:hAnsiTheme="majorHAnsi" w:cstheme="majorHAnsi"/>
-          <w:sz w:val="24"/>
-          <w:szCs w:val="24"/>
-        </w:rPr>
-        <w:t>type</w:t>
-      </w:r>
-      <w:proofErr w:type="spellEnd"/>
-      <w:r>
-        <w:rPr>
-          <w:rFonts w:asciiTheme="majorHAnsi" w:hAnsiTheme="majorHAnsi" w:cstheme="majorHAnsi"/>
-          <w:sz w:val="24"/>
-          <w:szCs w:val="24"/>
-        </w:rPr>
-        <w:t xml:space="preserve"> do input for "</w:t>
-      </w:r>
-      <w:proofErr w:type="spellStart"/>
-      <w:r>
-        <w:rPr>
-          <w:rFonts w:asciiTheme="majorHAnsi" w:hAnsiTheme="majorHAnsi" w:cstheme="majorHAnsi"/>
-          <w:sz w:val="24"/>
-          <w:szCs w:val="24"/>
-        </w:rPr>
-        <w:t>password</w:t>
-      </w:r>
-      <w:proofErr w:type="spellEnd"/>
-      <w:r>
-        <w:rPr>
-          <w:rFonts w:asciiTheme="majorHAnsi" w:hAnsiTheme="majorHAnsi" w:cstheme="majorHAnsi"/>
-          <w:sz w:val="24"/>
-          <w:szCs w:val="24"/>
-        </w:rPr>
-        <w:t>", você não vê na tela o valor digitado)</w:t>
+        <w:t>b) Pergunte a senha do usuário (curiosidade: se o type do input for "password", você não vê na tela o valor digitado)</w:t>
       </w:r>
     </w:p>
     <w:p>
@@ -1591,7 +1229,6 @@
         </w:rPr>
         <w:t>e) Caso o login for "</w:t>
       </w:r>
-      <w:proofErr w:type="spellStart"/>
       <w:r>
         <w:rPr>
           <w:rFonts w:asciiTheme="majorHAnsi" w:hAnsiTheme="majorHAnsi" w:cstheme="majorHAnsi"/>
@@ -1600,50 +1237,13 @@
         </w:rPr>
         <w:t>SPTech</w:t>
       </w:r>
-      <w:proofErr w:type="spellEnd"/>
-      <w:r>
-        <w:rPr>
-          <w:rFonts w:asciiTheme="majorHAnsi" w:hAnsiTheme="majorHAnsi" w:cstheme="majorHAnsi"/>
-          <w:sz w:val="24"/>
-          <w:szCs w:val="24"/>
-        </w:rPr>
-        <w:t xml:space="preserve">" e a senha for "digital" e o código de segurança for "123", exibir um </w:t>
-      </w:r>
-      <w:proofErr w:type="spellStart"/>
-      <w:r>
-        <w:rPr>
-          <w:rFonts w:asciiTheme="majorHAnsi" w:hAnsiTheme="majorHAnsi" w:cstheme="majorHAnsi"/>
-          <w:sz w:val="24"/>
-          <w:szCs w:val="24"/>
-        </w:rPr>
-        <w:t>alert</w:t>
-      </w:r>
-      <w:proofErr w:type="spellEnd"/>
-      <w:r>
-        <w:rPr>
-          <w:rFonts w:asciiTheme="majorHAnsi" w:hAnsiTheme="majorHAnsi" w:cstheme="majorHAnsi"/>
-          <w:sz w:val="24"/>
-          <w:szCs w:val="24"/>
-        </w:rPr>
-        <w:t xml:space="preserve"> com a frase "Usuário autenticado com sucesso", caso contrário, exibir um </w:t>
-      </w:r>
-      <w:proofErr w:type="spellStart"/>
-      <w:r>
-        <w:rPr>
-          <w:rFonts w:asciiTheme="majorHAnsi" w:hAnsiTheme="majorHAnsi" w:cstheme="majorHAnsi"/>
-          <w:sz w:val="24"/>
-          <w:szCs w:val="24"/>
-        </w:rPr>
-        <w:t>alert</w:t>
-      </w:r>
-      <w:proofErr w:type="spellEnd"/>
-      <w:r>
-        <w:rPr>
-          <w:rFonts w:asciiTheme="majorHAnsi" w:hAnsiTheme="majorHAnsi" w:cstheme="majorHAnsi"/>
-          <w:sz w:val="24"/>
-          <w:szCs w:val="24"/>
-        </w:rPr>
-        <w:t xml:space="preserve"> com "Falha na autenticação"</w:t>
+      <w:r>
+        <w:rPr>
+          <w:rFonts w:asciiTheme="majorHAnsi" w:hAnsiTheme="majorHAnsi" w:cstheme="majorHAnsi"/>
+          <w:sz w:val="24"/>
+          <w:szCs w:val="24"/>
+        </w:rPr>
+        <w:t>" e a senha for "digital" e o código de segurança for "123", exibir um alert com a frase "Usuário autenticado com sucesso", caso contrário, exibir um alert com "Falha na autenticação"</w:t>
       </w:r>
     </w:p>
     <w:p>
@@ -2226,43 +1826,7 @@
           <w:sz w:val="24"/>
           <w:szCs w:val="24"/>
         </w:rPr>
-        <w:t xml:space="preserve">b) Ao clicar em "Comprar", caso a quantidade for entre 8 e 50, implemente as regras entre os itens c), d) e </w:t>
-      </w:r>
-      <w:proofErr w:type="spellStart"/>
-      <w:r>
-        <w:rPr>
-          <w:rFonts w:asciiTheme="majorHAnsi" w:hAnsiTheme="majorHAnsi" w:cstheme="majorHAnsi"/>
-          <w:sz w:val="24"/>
-          <w:szCs w:val="24"/>
-        </w:rPr>
-        <w:t>e</w:t>
-      </w:r>
-      <w:proofErr w:type="spellEnd"/>
-      <w:r>
-        <w:rPr>
-          <w:rFonts w:asciiTheme="majorHAnsi" w:hAnsiTheme="majorHAnsi" w:cstheme="majorHAnsi"/>
-          <w:sz w:val="24"/>
-          <w:szCs w:val="24"/>
-        </w:rPr>
-        <w:t xml:space="preserve">). Caso contrário, exiba apenas o </w:t>
-      </w:r>
-      <w:proofErr w:type="spellStart"/>
-      <w:r>
-        <w:rPr>
-          <w:rFonts w:asciiTheme="majorHAnsi" w:hAnsiTheme="majorHAnsi" w:cstheme="majorHAnsi"/>
-          <w:sz w:val="24"/>
-          <w:szCs w:val="24"/>
-        </w:rPr>
-        <w:t>alert</w:t>
-      </w:r>
-      <w:proofErr w:type="spellEnd"/>
-      <w:r>
-        <w:rPr>
-          <w:rFonts w:asciiTheme="majorHAnsi" w:hAnsiTheme="majorHAnsi" w:cstheme="majorHAnsi"/>
-          <w:sz w:val="24"/>
-          <w:szCs w:val="24"/>
-        </w:rPr>
-        <w:t xml:space="preserve"> "Quantidade inválida para o Fidelidade!"</w:t>
+        <w:t>b) Ao clicar em "Comprar", caso a quantidade for entre 8 e 50, implemente as regras entre os itens c), d) e e). Caso contrário, exiba apenas o alert "Quantidade inválida para o Fidelidade!"</w:t>
       </w:r>
     </w:p>
     <w:p>
@@ -2354,7 +1918,6 @@
         </w:rPr>
         <w:t xml:space="preserve">g) Caso a quantidade de passagens veja válida, conforme a regra em b), exiba o valor total a pagar numa frase abaixo do botão "Comprar". </w:t>
       </w:r>
-      <w:proofErr w:type="spellStart"/>
       <w:r>
         <w:rPr>
           <w:rFonts w:asciiTheme="majorHAnsi" w:hAnsiTheme="majorHAnsi" w:cstheme="majorHAnsi"/>
@@ -2365,88 +1928,51 @@
         </w:rPr>
         <w:t>Ex</w:t>
       </w:r>
-      <w:proofErr w:type="spellEnd"/>
-      <w:r>
-        <w:rPr>
-          <w:rFonts w:asciiTheme="majorHAnsi" w:hAnsiTheme="majorHAnsi" w:cstheme="majorHAnsi"/>
-          <w:sz w:val="24"/>
-          <w:szCs w:val="24"/>
-        </w:rPr>
-        <w:t xml:space="preserve">: </w:t>
-      </w:r>
-      <w:proofErr w:type="gramStart"/>
-      <w:r>
-        <w:rPr>
-          <w:rFonts w:asciiTheme="majorHAnsi" w:hAnsiTheme="majorHAnsi" w:cstheme="majorHAnsi"/>
-          <w:sz w:val="24"/>
-          <w:szCs w:val="24"/>
-        </w:rPr>
-        <w:t>50 passagens deve</w:t>
-      </w:r>
-      <w:proofErr w:type="gramEnd"/>
-      <w:r>
-        <w:rPr>
-          <w:rFonts w:asciiTheme="majorHAnsi" w:hAnsiTheme="majorHAnsi" w:cstheme="majorHAnsi"/>
-          <w:sz w:val="24"/>
-          <w:szCs w:val="24"/>
-        </w:rPr>
-        <w:t xml:space="preserve"> exibir "Total a pagar: R$204.60"</w:t>
-      </w:r>
-    </w:p>
-    <w:p>
-      <w:pPr>
-        <w:spacing w:after="120"/>
-        <w:rPr>
-          <w:rFonts w:asciiTheme="majorHAnsi" w:hAnsiTheme="majorHAnsi" w:cstheme="majorHAnsi"/>
-          <w:sz w:val="24"/>
-          <w:szCs w:val="24"/>
-        </w:rPr>
-      </w:pPr>
-    </w:p>
-    <w:p>
-      <w:pPr>
-        <w:spacing w:after="120"/>
-        <w:rPr>
-          <w:rFonts w:asciiTheme="majorHAnsi" w:hAnsiTheme="majorHAnsi" w:cstheme="majorHAnsi"/>
-          <w:sz w:val="24"/>
-          <w:szCs w:val="24"/>
-        </w:rPr>
-      </w:pPr>
-    </w:p>
-    <w:p>
-      <w:pPr>
-        <w:spacing w:after="120"/>
-        <w:rPr>
-          <w:rFonts w:asciiTheme="majorHAnsi" w:hAnsiTheme="majorHAnsi" w:cstheme="majorHAnsi"/>
-          <w:sz w:val="24"/>
-          <w:szCs w:val="24"/>
-        </w:rPr>
-      </w:pPr>
-      <w:r>
-        <w:rPr>
-          <w:rFonts w:asciiTheme="majorHAnsi" w:hAnsiTheme="majorHAnsi" w:cstheme="majorHAnsi"/>
-          <w:sz w:val="24"/>
-          <w:szCs w:val="24"/>
-        </w:rPr>
-        <w:t xml:space="preserve">13. Milhares de anos atrás um pai para permitir que sua filha se relacionasse, as vezes colocava condições insanas. Um deles, segundo relatos muito antigos, exigiu 14 anos de trabalho para um rapaz. Vamos ajudar um pai dessa época a verificar se um homem pode </w:t>
-      </w:r>
-      <w:proofErr w:type="gramStart"/>
-      <w:r>
-        <w:rPr>
-          <w:rFonts w:asciiTheme="majorHAnsi" w:hAnsiTheme="majorHAnsi" w:cstheme="majorHAnsi"/>
-          <w:sz w:val="24"/>
-          <w:szCs w:val="24"/>
-        </w:rPr>
-        <w:t>casar</w:t>
-      </w:r>
-      <w:proofErr w:type="gramEnd"/>
-      <w:r>
-        <w:rPr>
-          <w:rFonts w:asciiTheme="majorHAnsi" w:hAnsiTheme="majorHAnsi" w:cstheme="majorHAnsi"/>
-          <w:sz w:val="24"/>
-          <w:szCs w:val="24"/>
-        </w:rPr>
-        <w:t xml:space="preserve"> com sua filha.</w:t>
+      <w:r>
+        <w:rPr>
+          <w:rFonts w:asciiTheme="majorHAnsi" w:hAnsiTheme="majorHAnsi" w:cstheme="majorHAnsi"/>
+          <w:sz w:val="24"/>
+          <w:szCs w:val="24"/>
+        </w:rPr>
+        <w:t>: 50 passagens deve exibir "Total a pagar: R$204.60"</w:t>
+      </w:r>
+    </w:p>
+    <w:p>
+      <w:pPr>
+        <w:spacing w:after="120"/>
+        <w:rPr>
+          <w:rFonts w:asciiTheme="majorHAnsi" w:hAnsiTheme="majorHAnsi" w:cstheme="majorHAnsi"/>
+          <w:sz w:val="24"/>
+          <w:szCs w:val="24"/>
+        </w:rPr>
+      </w:pPr>
+    </w:p>
+    <w:p>
+      <w:pPr>
+        <w:spacing w:after="120"/>
+        <w:rPr>
+          <w:rFonts w:asciiTheme="majorHAnsi" w:hAnsiTheme="majorHAnsi" w:cstheme="majorHAnsi"/>
+          <w:sz w:val="24"/>
+          <w:szCs w:val="24"/>
+        </w:rPr>
+      </w:pPr>
+    </w:p>
+    <w:p>
+      <w:pPr>
+        <w:spacing w:after="120"/>
+        <w:rPr>
+          <w:rFonts w:asciiTheme="majorHAnsi" w:hAnsiTheme="majorHAnsi" w:cstheme="majorHAnsi"/>
+          <w:sz w:val="24"/>
+          <w:szCs w:val="24"/>
+        </w:rPr>
+      </w:pPr>
+      <w:r>
+        <w:rPr>
+          <w:rFonts w:asciiTheme="majorHAnsi" w:hAnsiTheme="majorHAnsi" w:cstheme="majorHAnsi"/>
+          <w:sz w:val="24"/>
+          <w:szCs w:val="24"/>
+        </w:rPr>
+        <w:t>13. Milhares de anos atrás um pai para permitir que sua filha se relacionasse, as vezes colocava condições insanas. Um deles, segundo relatos muito antigos, exigiu 14 anos de trabalho para um rapaz. Vamos ajudar um pai dessa época a verificar se um homem pode casar com sua filha.</w:t>
       </w:r>
     </w:p>
     <w:p>
@@ -2483,25 +2009,7 @@
           <w:szCs w:val="24"/>
         </w:rPr>
         <w:lastRenderedPageBreak/>
-        <w:t xml:space="preserve">b) Solicite a quantidade, em </w:t>
-      </w:r>
-      <w:proofErr w:type="spellStart"/>
-      <w:r>
-        <w:rPr>
-          <w:rFonts w:asciiTheme="majorHAnsi" w:hAnsiTheme="majorHAnsi" w:cstheme="majorHAnsi"/>
-          <w:sz w:val="24"/>
-          <w:szCs w:val="24"/>
-        </w:rPr>
-        <w:t>kilos</w:t>
-      </w:r>
-      <w:proofErr w:type="spellEnd"/>
-      <w:r>
-        <w:rPr>
-          <w:rFonts w:asciiTheme="majorHAnsi" w:hAnsiTheme="majorHAnsi" w:cstheme="majorHAnsi"/>
-          <w:sz w:val="24"/>
-          <w:szCs w:val="24"/>
-        </w:rPr>
-        <w:t>, de trigo por hectare, que suas plantações renderam</w:t>
+        <w:t>b) Solicite a quantidade, em kilos, de trigo por hectare, que suas plantações renderam</w:t>
       </w:r>
     </w:p>
     <w:p>
@@ -2555,25 +2063,7 @@
           <w:sz w:val="24"/>
           <w:szCs w:val="24"/>
         </w:rPr>
-        <w:t xml:space="preserve">    A frase "Minha filha será sua!" e a foto de uma noiva. Somente se o homem trabalhou pelo menos 5 anos, se seu trabalho rendeu pelo menos 300 </w:t>
-      </w:r>
-      <w:proofErr w:type="spellStart"/>
-      <w:r>
-        <w:rPr>
-          <w:rFonts w:asciiTheme="majorHAnsi" w:hAnsiTheme="majorHAnsi" w:cstheme="majorHAnsi"/>
-          <w:sz w:val="24"/>
-          <w:szCs w:val="24"/>
-        </w:rPr>
-        <w:t>kilos</w:t>
-      </w:r>
-      <w:proofErr w:type="spellEnd"/>
-      <w:r>
-        <w:rPr>
-          <w:rFonts w:asciiTheme="majorHAnsi" w:hAnsiTheme="majorHAnsi" w:cstheme="majorHAnsi"/>
-          <w:sz w:val="24"/>
-          <w:szCs w:val="24"/>
-        </w:rPr>
-        <w:t xml:space="preserve"> de trigo e se faltou até 5 dias de trabalho.</w:t>
+        <w:t>    A frase "Minha filha será sua!" e a foto de uma noiva. Somente se o homem trabalhou pelo menos 5 anos, se seu trabalho rendeu pelo menos 300 kilos de trigo e se faltou até 5 dias de trabalho.</w:t>
       </w:r>
     </w:p>
     <w:p>
@@ -2928,7 +2418,24 @@
           <w:szCs w:val="24"/>
         </w:rPr>
         <w:tab/>
-        <w:t>- Subtítulo: Critério de Seleção de jogador de basquete – altura entre 9,99 até 9,99</w:t>
+        <w:t xml:space="preserve">- Subtítulo: Critério de Seleção de jogador de basquete – </w:t>
+      </w:r>
+      <w:r>
+        <w:rPr>
+          <w:rFonts w:asciiTheme="majorHAnsi" w:hAnsiTheme="majorHAnsi" w:cstheme="majorHAnsi"/>
+          <w:sz w:val="24"/>
+          <w:szCs w:val="24"/>
+          <w:u w:val="single"/>
+        </w:rPr>
+        <w:t>altura</w:t>
+      </w:r>
+      <w:r>
+        <w:rPr>
+          <w:rFonts w:asciiTheme="majorHAnsi" w:hAnsiTheme="majorHAnsi" w:cstheme="majorHAnsi"/>
+          <w:sz w:val="24"/>
+          <w:szCs w:val="24"/>
+        </w:rPr>
+        <w:t xml:space="preserve"> entre 9,99 até 9,99</w:t>
       </w:r>
     </w:p>
     <w:p>
@@ -2972,43 +2479,15 @@
           <w:sz w:val="24"/>
           <w:szCs w:val="24"/>
         </w:rPr>
-        <w:t xml:space="preserve">e) Pergunte em uma </w:t>
-      </w:r>
-      <w:proofErr w:type="spellStart"/>
-      <w:r>
-        <w:rPr>
-          <w:rFonts w:asciiTheme="majorHAnsi" w:hAnsiTheme="majorHAnsi" w:cstheme="majorHAnsi"/>
-          <w:sz w:val="24"/>
-          <w:szCs w:val="24"/>
-        </w:rPr>
-        <w:t>select</w:t>
-      </w:r>
-      <w:proofErr w:type="spellEnd"/>
-      <w:r>
-        <w:rPr>
-          <w:rFonts w:asciiTheme="majorHAnsi" w:hAnsiTheme="majorHAnsi" w:cstheme="majorHAnsi"/>
-          <w:sz w:val="24"/>
-          <w:szCs w:val="24"/>
-        </w:rPr>
-        <w:t>/</w:t>
-      </w:r>
-      <w:proofErr w:type="spellStart"/>
-      <w:r>
-        <w:rPr>
-          <w:rFonts w:asciiTheme="majorHAnsi" w:hAnsiTheme="majorHAnsi" w:cstheme="majorHAnsi"/>
-          <w:sz w:val="24"/>
-          <w:szCs w:val="24"/>
-        </w:rPr>
-        <w:t>option</w:t>
-      </w:r>
-      <w:proofErr w:type="spellEnd"/>
-      <w:r>
-        <w:rPr>
-          <w:rFonts w:asciiTheme="majorHAnsi" w:hAnsiTheme="majorHAnsi" w:cstheme="majorHAnsi"/>
-          <w:sz w:val="24"/>
-          <w:szCs w:val="24"/>
-        </w:rPr>
-        <w:t xml:space="preserve"> a modalidade do candidato (piloto / jogador</w:t>
+        <w:t>e) Pergunte em uma select</w:t>
+      </w:r>
+      <w:r>
+        <w:rPr>
+          <w:rFonts w:asciiTheme="majorHAnsi" w:hAnsiTheme="majorHAnsi" w:cstheme="majorHAnsi"/>
+          <w:sz w:val="24"/>
+          <w:szCs w:val="24"/>
+        </w:rPr>
+        <w:t>/option a modalidade do candidato (piloto / jogador</w:t>
       </w:r>
       <w:r>
         <w:rPr>

</xml_diff>